<commit_message>
check in 13 new problems
</commit_message>
<xml_diff>
--- a/LeetCode_Day_11_DP_II.docx
+++ b/LeetCode_Day_11_DP_II.docx
@@ -20771,10 +20771,7 @@
     </w:p>
     <w:p>
       <w:r>
-        <w:t xml:space="preserve">On every </w:t>
-      </w:r>
-      <w:r>
-        <w:t>starting point, we collected the maximum earning until current stop, and we add the current ride value and put the maximum earning in the end position for future process.</w:t>
+        <w:t>On every starting point, we collected the maximum earning until current stop, and we add the current ride value and put the maximum earning in the end position for future process.</w:t>
       </w:r>
     </w:p>
     <w:p>
@@ -39225,18 +39222,6 @@
         </w:rPr>
         <w:t> </w:t>
       </w:r>
-    </w:p>
-    <w:p>
-      <w:pPr>
-        <w:shd w:val="clear" w:color="auto" w:fill="FFFFFF"/>
-        <w:spacing w:after="240" w:line="240" w:lineRule="auto"/>
-        <w:rPr>
-          <w:rFonts w:ascii="Segoe UI" w:eastAsia="Times New Roman" w:hAnsi="Segoe UI" w:cs="Segoe UI"/>
-          <w:color w:val="263238"/>
-          <w:sz w:val="21"/>
-          <w:szCs w:val="21"/>
-        </w:rPr>
-      </w:pPr>
       <w:r>
         <w:rPr>
           <w:rFonts w:ascii="Segoe UI" w:eastAsia="Times New Roman" w:hAnsi="Segoe UI" w:cs="Segoe UI"/>

</xml_diff>